<commit_message>
fix of task 4.6
</commit_message>
<xml_diff>
--- a/#10_Task_4.6/Danylenko_task4_6.docx
+++ b/#10_Task_4.6/Danylenko_task4_6.docx
@@ -604,6 +604,30 @@
         <w:spacing w:after="0"/>
         <w:rPr>
           <w:rStyle w:val="fontstyle01"/>
+          <w:color w:val="C45911" w:themeColor="accent2" w:themeShade="BF"/>
+        </w:rPr>
+      </w:pPr>
+      <w:r>
+        <w:rPr>
+          <w:rStyle w:val="fontstyle01"/>
+          <w:color w:val="C45911" w:themeColor="accent2" w:themeShade="BF"/>
+        </w:rPr>
+        <w:t>Looked through it, decided there is no need for screenshot</w:t>
+      </w:r>
+    </w:p>
+    <w:p>
+      <w:pPr>
+        <w:spacing w:after="0"/>
+        <w:rPr>
+          <w:rStyle w:val="fontstyle01"/>
+        </w:rPr>
+      </w:pPr>
+    </w:p>
+    <w:p>
+      <w:pPr>
+        <w:spacing w:after="0"/>
+        <w:rPr>
+          <w:rStyle w:val="fontstyle01"/>
         </w:rPr>
       </w:pPr>
     </w:p>
@@ -856,6 +880,22 @@
         <w:spacing w:after="0"/>
         <w:rPr>
           <w:rStyle w:val="fontstyle01"/>
+          <w:color w:val="C45911" w:themeColor="accent2" w:themeShade="BF"/>
+        </w:rPr>
+      </w:pPr>
+      <w:r>
+        <w:rPr>
+          <w:rStyle w:val="fontstyle01"/>
+          <w:color w:val="C45911" w:themeColor="accent2" w:themeShade="BF"/>
+        </w:rPr>
+        <w:t>Her we cut all lines by using delimiter “:” means we get list of parameters from columns of file</w:t>
+      </w:r>
+    </w:p>
+    <w:p>
+      <w:pPr>
+        <w:spacing w:after="0"/>
+        <w:rPr>
+          <w:rStyle w:val="fontstyle01"/>
           <w:color w:val="ED7D31" w:themeColor="accent2"/>
         </w:rPr>
       </w:pPr>
@@ -1106,6 +1146,67 @@
           <w:rStyle w:val="fontstyle01"/>
           <w:color w:val="C45911" w:themeColor="accent2" w:themeShade="BF"/>
         </w:rPr>
+        <w:t>list of gro</w:t>
+      </w:r>
+      <w:r>
+        <w:rPr>
+          <w:rStyle w:val="fontstyle01"/>
+          <w:color w:val="C45911" w:themeColor="accent2" w:themeShade="BF"/>
+        </w:rPr>
+        <w:t>u</w:t>
+      </w:r>
+      <w:r>
+        <w:rPr>
+          <w:rStyle w:val="fontstyle01"/>
+          <w:color w:val="C45911" w:themeColor="accent2" w:themeShade="BF"/>
+        </w:rPr>
+        <w:t>ps</w:t>
+      </w:r>
+    </w:p>
+    <w:p>
+      <w:pPr>
+        <w:spacing w:after="0"/>
+        <w:rPr>
+          <w:rStyle w:val="fontstyle01"/>
+        </w:rPr>
+      </w:pPr>
+      <w:proofErr w:type="gramStart"/>
+      <w:r>
+        <w:rPr>
+          <w:rStyle w:val="fontstyle31"/>
+        </w:rPr>
+        <w:t>cut</w:t>
+      </w:r>
+      <w:proofErr w:type="gramEnd"/>
+      <w:r>
+        <w:rPr>
+          <w:rStyle w:val="fontstyle01"/>
+        </w:rPr>
+        <w:t xml:space="preserve"> -f1,2 -d: /etc/group </w:t>
+      </w:r>
+      <w:r>
+        <w:rPr>
+          <w:rStyle w:val="fontstyle01"/>
+        </w:rPr>
+        <w:tab/>
+      </w:r>
+      <w:r>
+        <w:rPr>
+          <w:rStyle w:val="fontstyle01"/>
+        </w:rPr>
+        <w:tab/>
+      </w:r>
+      <w:r>
+        <w:rPr>
+          <w:rStyle w:val="fontstyle01"/>
+        </w:rPr>
+        <w:tab/>
+      </w:r>
+      <w:r>
+        <w:rPr>
+          <w:rStyle w:val="fontstyle01"/>
+          <w:color w:val="C45911" w:themeColor="accent2" w:themeShade="BF"/>
+        </w:rPr>
         <w:t xml:space="preserve">list of </w:t>
       </w:r>
       <w:proofErr w:type="spellStart"/>
@@ -1114,63 +1215,35 @@
           <w:rStyle w:val="fontstyle01"/>
           <w:color w:val="C45911" w:themeColor="accent2" w:themeShade="BF"/>
         </w:rPr>
-        <w:t>grops</w:t>
-      </w:r>
-      <w:proofErr w:type="spellEnd"/>
-    </w:p>
-    <w:p>
-      <w:pPr>
-        <w:spacing w:after="0"/>
-        <w:rPr>
-          <w:rStyle w:val="fontstyle01"/>
-        </w:rPr>
-      </w:pPr>
-      <w:proofErr w:type="gramStart"/>
-      <w:r>
-        <w:rPr>
-          <w:rStyle w:val="fontstyle31"/>
-        </w:rPr>
-        <w:t>cut</w:t>
-      </w:r>
-      <w:proofErr w:type="gramEnd"/>
-      <w:r>
-        <w:rPr>
-          <w:rStyle w:val="fontstyle01"/>
-        </w:rPr>
-        <w:t xml:space="preserve"> -f1,2 -d: /etc/group </w:t>
-      </w:r>
-      <w:r>
-        <w:rPr>
-          <w:rStyle w:val="fontstyle01"/>
-        </w:rPr>
-        <w:tab/>
-      </w:r>
-      <w:r>
-        <w:rPr>
-          <w:rStyle w:val="fontstyle01"/>
-        </w:rPr>
-        <w:tab/>
-      </w:r>
-      <w:r>
-        <w:rPr>
-          <w:rStyle w:val="fontstyle01"/>
-        </w:rPr>
-        <w:tab/>
-      </w:r>
-      <w:r>
-        <w:rPr>
-          <w:rStyle w:val="fontstyle01"/>
-          <w:color w:val="C45911" w:themeColor="accent2" w:themeShade="BF"/>
-        </w:rPr>
-        <w:t xml:space="preserve">list of </w:t>
-      </w:r>
-      <w:proofErr w:type="spellStart"/>
-      <w:r>
-        <w:rPr>
-          <w:rStyle w:val="fontstyle01"/>
-          <w:color w:val="C45911" w:themeColor="accent2" w:themeShade="BF"/>
-        </w:rPr>
-        <w:t>grop:x</w:t>
+        <w:t>gro</w:t>
+      </w:r>
+      <w:r>
+        <w:rPr>
+          <w:rStyle w:val="fontstyle01"/>
+          <w:color w:val="C45911" w:themeColor="accent2" w:themeShade="BF"/>
+        </w:rPr>
+        <w:t>u</w:t>
+      </w:r>
+      <w:r>
+        <w:rPr>
+          <w:rStyle w:val="fontstyle01"/>
+          <w:color w:val="C45911" w:themeColor="accent2" w:themeShade="BF"/>
+        </w:rPr>
+        <w:t>p</w:t>
+      </w:r>
+      <w:r>
+        <w:rPr>
+          <w:rStyle w:val="fontstyle01"/>
+          <w:color w:val="C45911" w:themeColor="accent2" w:themeShade="BF"/>
+        </w:rPr>
+        <w:t>s</w:t>
+      </w:r>
+      <w:r>
+        <w:rPr>
+          <w:rStyle w:val="fontstyle01"/>
+          <w:color w:val="C45911" w:themeColor="accent2" w:themeShade="BF"/>
+        </w:rPr>
+        <w:t>:x</w:t>
       </w:r>
       <w:proofErr w:type="spellEnd"/>
     </w:p>
@@ -1434,21 +1507,14 @@
           <w:rStyle w:val="fontstyle01"/>
           <w:color w:val="C45911" w:themeColor="accent2" w:themeShade="BF"/>
         </w:rPr>
-        <w:t xml:space="preserve"> stored in fields divided </w:t>
-      </w:r>
-      <w:r>
-        <w:rPr>
-          <w:rStyle w:val="fontstyle01"/>
-          <w:color w:val="C45911" w:themeColor="accent2" w:themeShade="BF"/>
-        </w:rPr>
-        <w:t>with</w:t>
-      </w:r>
-      <w:r>
-        <w:rPr>
-          <w:rStyle w:val="fontstyle01"/>
-          <w:color w:val="C45911" w:themeColor="accent2" w:themeShade="BF"/>
-        </w:rPr>
-        <w:t xml:space="preserve"> </w:t>
+        <w:t xml:space="preserve"> stored in fields </w:t>
+      </w:r>
+      <w:r>
+        <w:rPr>
+          <w:rStyle w:val="fontstyle01"/>
+          <w:color w:val="C45911" w:themeColor="accent2" w:themeShade="BF"/>
+        </w:rPr>
+        <w:t xml:space="preserve">with </w:t>
       </w:r>
       <w:r>
         <w:rPr>
@@ -1470,6 +1536,13 @@
           <w:color w:val="C45911" w:themeColor="accent2" w:themeShade="BF"/>
         </w:rPr>
         <w:t>”</w:t>
+      </w:r>
+      <w:r>
+        <w:rPr>
+          <w:rStyle w:val="fontstyle01"/>
+          <w:color w:val="C45911" w:themeColor="accent2" w:themeShade="BF"/>
+        </w:rPr>
+        <w:t xml:space="preserve"> delimiter</w:t>
       </w:r>
     </w:p>
     <w:p>
@@ -1518,7 +1591,7 @@
           <w:rStyle w:val="fontstyle01"/>
           <w:color w:val="C45911" w:themeColor="accent2" w:themeShade="BF"/>
         </w:rPr>
-        <w:t xml:space="preserve">separated with $ symbol </w:t>
+        <w:t>each part starts from  $</w:t>
       </w:r>
     </w:p>
     <w:p>
@@ -1788,6 +1861,7 @@
           <w:rStyle w:val="fontstyle01"/>
           <w:color w:val="C45911" w:themeColor="accent2" w:themeShade="BF"/>
         </w:rPr>
+        <w:lastRenderedPageBreak/>
         <w:t xml:space="preserve">7 (days) – length of user warning period before </w:t>
       </w:r>
       <w:proofErr w:type="spellStart"/>
@@ -1825,7 +1899,6 @@
           <w:rStyle w:val="fontstyle01"/>
           <w:color w:val="C45911" w:themeColor="accent2" w:themeShade="BF"/>
         </w:rPr>
-        <w:lastRenderedPageBreak/>
         <w:t xml:space="preserve"> Empty – number of days expired </w:t>
       </w:r>
       <w:proofErr w:type="spellStart"/>
@@ -2297,7 +2370,7 @@
         </w:rPr>
         <w:drawing>
           <wp:inline distT="0" distB="0" distL="0" distR="0">
-            <wp:extent cx="5943600" cy="1839051"/>
+            <wp:extent cx="5581650" cy="1727057"/>
             <wp:effectExtent l="19050" t="0" r="0" b="0"/>
             <wp:docPr id="28" name="Рисунок 28"/>
             <wp:cNvGraphicFramePr>
@@ -2322,7 +2395,7 @@
                   <pic:spPr bwMode="auto">
                     <a:xfrm>
                       <a:off x="0" y="0"/>
-                      <a:ext cx="5943600" cy="1839051"/>
+                      <a:ext cx="5583854" cy="1727739"/>
                     </a:xfrm>
                     <a:prstGeom prst="rect">
                       <a:avLst/>
@@ -2344,7 +2417,7 @@
     </w:p>
     <w:sectPr>
       <w:pgSz w:w="12240" w:h="15840"/>
-      <w:pgMar w:top="1440" w:right="900" w:bottom="568" w:left="1440" w:header="720" w:footer="720" w:gutter="0"/>
+      <w:pgMar w:top="709" w:right="900" w:bottom="568" w:left="1440" w:header="720" w:footer="720" w:gutter="0"/>
       <w:cols w:space="720"/>
       <w:docGrid w:linePitch="360"/>
     </w:sectPr>
@@ -3019,7 +3092,7 @@
   <a:extraClrSchemeLst/>
   <a:extLst>
     <a:ext uri="{05A4C25C-085E-4340-85A3-A5531E510DB2}">
-      <thm15:themeFamily xmlns:thm15="http://schemas.microsoft.com/office/thememl/2012/main" xmlns="" name="Office Theme" id="{62F939B6-93AF-4DB8-9C6B-D6C7DFDC589F}" vid="{4A3C46E8-61CC-4603-A589-7422A47A8E4A}"/>
+      <thm15:themeFamily xmlns="" xmlns:thm15="http://schemas.microsoft.com/office/thememl/2012/main" name="Office Theme" id="{62F939B6-93AF-4DB8-9C6B-D6C7DFDC589F}" vid="{4A3C46E8-61CC-4603-A589-7422A47A8E4A}"/>
     </a:ext>
   </a:extLst>
 </a:theme>

</xml_diff>